<commit_message>
New translations email 7 [template] partner email – details and agenda.docx (Italian)
</commit_message>
<xml_diff>
--- a/public/email/crowdin/translations/it/Email 7 [TEMPLATE] Partner email – details and agenda.docx
+++ b/public/email/crowdin/translations/it/Email 7 [TEMPLATE] Partner email – details and agenda.docx
@@ -45,7 +45,7 @@
         <w:pStyle w:val="P68B1DB1-Normal2"/>
       </w:pPr>
       <w:r>
-        <w:t>English</w:t>
+        <w:t>Inglese</w:t>
       </w:r>
     </w:p>
     <w:p/>
@@ -178,7 +178,7 @@
       <w:bookmarkStart w:colFirst="0" w:colLast="0" w:name="_4fs3pdzabk3u" w:id="1"/>
       <w:bookmarkEnd w:id="1"/>
       <w:r>
-        <w:t xml:space="preserve">Travel checklist: here's what you need</w:t>
+        <w:t xml:space="preserve">Lista da controllare prima dei viaggi: ecco ciò che ti serve</w:t>
       </w:r>
     </w:p>
     <w:p/>
@@ -285,7 +285,7 @@
         <w:spacing w:before="200" w:lineRule="auto"/>
       </w:pPr>
       <w:r>
-        <w:t xml:space="preserve">Here’s a checklist of the necessary items for your trip: </w:t>
+        <w:t xml:space="preserve">Ecco una lista degli articoli necessari per il viaggio: </w:t>
       </w:r>
     </w:p>
     <w:p>
@@ -302,7 +302,7 @@
       </w:pPr>
       <w:commentRangeStart w:id="1"/>
       <w:r>
-        <w:t xml:space="preserve">Passport </w:t>
+        <w:t xml:space="preserve">Passaporto </w:t>
       </w:r>
     </w:p>
     <w:p>
@@ -394,7 +394,7 @@
           <w:i w:val="1"/>
         </w:rPr>
         <w:br w:type="textWrapping"/>
-        <w:t xml:space="preserve">For travellers from yellow fever endemic countries, follow the requirements set by your country. Vaccination should be done no less than 14 days prior to the journey. </w:t>
+        <w:t xml:space="preserve">For travellers from yellow fever endemic countries, follow the requirements set by your country. La vaccinazione deve essere effettuata almeno 14 giorni prima del viaggio. </w:t>
         <w:br w:type="textWrapping"/>
       </w:r>
       <w:r>
@@ -429,7 +429,7 @@
         <w:ind w:left="720" w:hanging="360"/>
       </w:pPr>
       <w:r>
-        <w:t xml:space="preserve">A digital or printed copy of the travel itinerary</w:t>
+        <w:t xml:space="preserve">Una copia digitale o stampata dell'itinerario di viaggio</w:t>
       </w:r>
     </w:p>
     <w:p>
@@ -445,7 +445,7 @@
         </w:rPr>
       </w:pPr>
       <w:r>
-        <w:t xml:space="preserve">Smart casual attire for the conference</w:t>
+        <w:t xml:space="preserve">Abbigliamento casual elegante per la conferenza</w:t>
       </w:r>
     </w:p>
     <w:p>
@@ -461,7 +461,7 @@
         </w:rPr>
       </w:pPr>
       <w:r>
-        <w:t xml:space="preserve">Black tie attire for the Gala dinner</w:t>
+        <w:t xml:space="preserve">Completo nero con cravatta per la cena di gala</w:t>
       </w:r>
       <w:commentRangeEnd w:id="2"/>
       <w:r>

</xml_diff>